<commit_message>
continuing the work on tunnels, so far no luck
</commit_message>
<xml_diff>
--- a/addons/room-generator/documentation/FYP_Documentation.docx
+++ b/addons/room-generator/documentation/FYP_Documentation.docx
@@ -1232,11 +1232,43 @@
       <w:r>
         <w:rPr>
           <w:rFonts w:ascii="Calibri" w:hAnsi="Calibri" w:cs="Calibri"/>
+        </w:rPr>
+        <w:t xml:space="preserve">Use of Minimum Spanning Tree and </w:t>
+      </w:r>
+      <w:proofErr w:type="spellStart"/>
+      <w:r>
+        <w:rPr>
+          <w:rFonts w:ascii="Calibri" w:hAnsi="Calibri" w:cs="Calibri"/>
+        </w:rPr>
+        <w:t>Delounay</w:t>
+      </w:r>
+      <w:proofErr w:type="spellEnd"/>
+      <w:r>
+        <w:rPr>
+          <w:rFonts w:ascii="Calibri" w:hAnsi="Calibri" w:cs="Calibri"/>
+        </w:rPr>
+        <w:t xml:space="preserve"> algorithms in the dungeon generator </w:t>
+      </w:r>
+    </w:p>
+    <w:p>
+      <w:pPr>
+        <w:jc w:val="center"/>
+        <w:rPr>
+          <w:rFonts w:ascii="Calibri" w:hAnsi="Calibri" w:cs="Calibri"/>
           <w:b/>
           <w:bCs/>
           <w:sz w:val="32"/>
           <w:szCs w:val="32"/>
         </w:rPr>
+      </w:pPr>
+      <w:r>
+        <w:rPr>
+          <w:rFonts w:ascii="Calibri" w:hAnsi="Calibri" w:cs="Calibri"/>
+          <w:b/>
+          <w:bCs/>
+          <w:sz w:val="32"/>
+          <w:szCs w:val="32"/>
+        </w:rPr>
         <w:t>The Problem</w:t>
       </w:r>
     </w:p>
@@ -1346,13 +1378,7 @@
         <w:rPr>
           <w:rFonts w:ascii="Calibri" w:hAnsi="Calibri" w:cs="Calibri"/>
         </w:rPr>
-        <w:t>e, then</w:t>
-      </w:r>
-      <w:r>
-        <w:rPr>
-          <w:rFonts w:ascii="Calibri" w:hAnsi="Calibri" w:cs="Calibri"/>
-        </w:rPr>
-        <w:t xml:space="preserve"> Talk about how I’m getting minimum spanning tree and its algorithm</w:t>
+        <w:t>e, then Talk about how I’m getting minimum spanning tree and its algorithm</w:t>
       </w:r>
     </w:p>
     <w:p>

</xml_diff>

<commit_message>
continuing development, sometimes the tunnel does not follow door
</commit_message>
<xml_diff>
--- a/addons/room-generator/documentation/FYP_Documentation.docx
+++ b/addons/room-generator/documentation/FYP_Documentation.docx
@@ -1233,21 +1233,7 @@
         <w:rPr>
           <w:rFonts w:ascii="Calibri" w:hAnsi="Calibri" w:cs="Calibri"/>
         </w:rPr>
-        <w:t xml:space="preserve">Use of Minimum Spanning Tree and </w:t>
-      </w:r>
-      <w:proofErr w:type="spellStart"/>
-      <w:r>
-        <w:rPr>
-          <w:rFonts w:ascii="Calibri" w:hAnsi="Calibri" w:cs="Calibri"/>
-        </w:rPr>
-        <w:t>Delounay</w:t>
-      </w:r>
-      <w:proofErr w:type="spellEnd"/>
-      <w:r>
-        <w:rPr>
-          <w:rFonts w:ascii="Calibri" w:hAnsi="Calibri" w:cs="Calibri"/>
-        </w:rPr>
-        <w:t xml:space="preserve"> algorithms in the dungeon generator </w:t>
+        <w:t xml:space="preserve">Use of Minimum Spanning Tree and Delounay algorithms in the dungeon generator </w:t>
       </w:r>
     </w:p>
     <w:p>
@@ -1283,35 +1269,7 @@
         <w:rPr>
           <w:rFonts w:ascii="Calibri" w:hAnsi="Calibri" w:cs="Calibri"/>
         </w:rPr>
-        <w:t xml:space="preserve">Write about how I was trying to fit functionality into plugin </w:t>
-      </w:r>
-      <w:proofErr w:type="spellStart"/>
-      <w:r>
-        <w:rPr>
-          <w:rFonts w:ascii="Calibri" w:hAnsi="Calibri" w:cs="Calibri"/>
-        </w:rPr>
-        <w:t>ui</w:t>
-      </w:r>
-      <w:proofErr w:type="spellEnd"/>
-      <w:r>
-        <w:rPr>
-          <w:rFonts w:ascii="Calibri" w:hAnsi="Calibri" w:cs="Calibri"/>
-        </w:rPr>
-        <w:t xml:space="preserve"> and end up rewriting game engine source code, then I learned that things are not done this way in </w:t>
-      </w:r>
-      <w:proofErr w:type="spellStart"/>
-      <w:r>
-        <w:rPr>
-          <w:rFonts w:ascii="Calibri" w:hAnsi="Calibri" w:cs="Calibri"/>
-        </w:rPr>
-        <w:t>godot</w:t>
-      </w:r>
-      <w:proofErr w:type="spellEnd"/>
-      <w:r>
-        <w:rPr>
-          <w:rFonts w:ascii="Calibri" w:hAnsi="Calibri" w:cs="Calibri"/>
-        </w:rPr>
-        <w:t>.</w:t>
+        <w:t>Write about how I was trying to fit functionality into plugin ui and end up rewriting game engine source code, then I learned that things are not done this way in godot.</w:t>
       </w:r>
       <w:r>
         <w:rPr>
@@ -1324,21 +1282,7 @@
           <w:rFonts w:ascii="Calibri" w:hAnsi="Calibri" w:cs="Calibri"/>
         </w:rPr>
         <w:br/>
-        <w:t xml:space="preserve">a lot of issue with moving or rename folders in the project, </w:t>
-      </w:r>
-      <w:proofErr w:type="spellStart"/>
-      <w:r>
-        <w:rPr>
-          <w:rFonts w:ascii="Calibri" w:hAnsi="Calibri" w:cs="Calibri"/>
-        </w:rPr>
-        <w:t>godot</w:t>
-      </w:r>
-      <w:proofErr w:type="spellEnd"/>
-      <w:r>
-        <w:rPr>
-          <w:rFonts w:ascii="Calibri" w:hAnsi="Calibri" w:cs="Calibri"/>
-        </w:rPr>
-        <w:t xml:space="preserve"> is not good for that. It was difficult to start new fresh project and have no errors when installing plugin.</w:t>
+        <w:t>a lot of issue with moving or rename folders in the project, godot is not good for that. It was difficult to start new fresh project and have no errors when installing plugin.</w:t>
       </w:r>
     </w:p>
     <w:p>
@@ -1817,6 +1761,67 @@
                     <a:xfrm>
                       <a:off x="0" y="0"/>
                       <a:ext cx="5731510" cy="4780280"/>
+                    </a:xfrm>
+                    <a:prstGeom prst="rect">
+                      <a:avLst/>
+                    </a:prstGeom>
+                  </pic:spPr>
+                </pic:pic>
+              </a:graphicData>
+            </a:graphic>
+          </wp:inline>
+        </w:drawing>
+      </w:r>
+    </w:p>
+    <w:p>
+      <w:pPr>
+        <w:rPr>
+          <w:rFonts w:ascii="Calibri" w:hAnsi="Calibri" w:cs="Calibri"/>
+        </w:rPr>
+      </w:pPr>
+    </w:p>
+    <w:p>
+      <w:pPr>
+        <w:rPr>
+          <w:rFonts w:ascii="Calibri" w:hAnsi="Calibri" w:cs="Calibri"/>
+        </w:rPr>
+      </w:pPr>
+    </w:p>
+    <w:p>
+      <w:pPr>
+        <w:rPr>
+          <w:rFonts w:ascii="Calibri" w:hAnsi="Calibri" w:cs="Calibri"/>
+        </w:rPr>
+      </w:pPr>
+      <w:r>
+        <w:rPr>
+          <w:noProof/>
+        </w:rPr>
+        <w:drawing>
+          <wp:inline distT="0" distB="0" distL="0" distR="0" wp14:anchorId="204B7E98" wp14:editId="487FA66B">
+            <wp:extent cx="5731510" cy="3122930"/>
+            <wp:effectExtent l="0" t="0" r="2540" b="1270"/>
+            <wp:docPr id="666309750" name="Picture 1" descr="A screenshot of a computer&#10;&#10;Description automatically generated"/>
+            <wp:cNvGraphicFramePr>
+              <a:graphicFrameLocks xmlns:a="http://schemas.openxmlformats.org/drawingml/2006/main" noChangeAspect="1"/>
+            </wp:cNvGraphicFramePr>
+            <a:graphic xmlns:a="http://schemas.openxmlformats.org/drawingml/2006/main">
+              <a:graphicData uri="http://schemas.openxmlformats.org/drawingml/2006/picture">
+                <pic:pic xmlns:pic="http://schemas.openxmlformats.org/drawingml/2006/picture">
+                  <pic:nvPicPr>
+                    <pic:cNvPr id="666309750" name="Picture 1" descr="A screenshot of a computer&#10;&#10;Description automatically generated"/>
+                    <pic:cNvPicPr/>
+                  </pic:nvPicPr>
+                  <pic:blipFill>
+                    <a:blip r:embed="rId6"/>
+                    <a:stretch>
+                      <a:fillRect/>
+                    </a:stretch>
+                  </pic:blipFill>
+                  <pic:spPr>
+                    <a:xfrm>
+                      <a:off x="0" y="0"/>
+                      <a:ext cx="5731510" cy="3122930"/>
                     </a:xfrm>
                     <a:prstGeom prst="rect">
                       <a:avLst/>

</xml_diff>

<commit_message>
Checkpoint before adding new functionality
</commit_message>
<xml_diff>
--- a/addons/room-generator/documentation/FYP_Documentation.docx
+++ b/addons/room-generator/documentation/FYP_Documentation.docx
@@ -1233,7 +1233,19 @@
         <w:rPr>
           <w:rFonts w:ascii="Calibri" w:hAnsi="Calibri" w:cs="Calibri"/>
         </w:rPr>
-        <w:t xml:space="preserve">Use of Minimum Spanning Tree and Delounay algorithms in the dungeon generator </w:t>
+        <w:t>Use of Minimum Spanning Tree and Del</w:t>
+      </w:r>
+      <w:r>
+        <w:rPr>
+          <w:rFonts w:ascii="Calibri" w:hAnsi="Calibri" w:cs="Calibri"/>
+        </w:rPr>
+        <w:t>a</w:t>
+      </w:r>
+      <w:r>
+        <w:rPr>
+          <w:rFonts w:ascii="Calibri" w:hAnsi="Calibri" w:cs="Calibri"/>
+        </w:rPr>
+        <w:t xml:space="preserve">unay algorithms in the dungeon generator </w:t>
       </w:r>
     </w:p>
     <w:p>
@@ -1269,7 +1281,35 @@
         <w:rPr>
           <w:rFonts w:ascii="Calibri" w:hAnsi="Calibri" w:cs="Calibri"/>
         </w:rPr>
-        <w:t>Write about how I was trying to fit functionality into plugin ui and end up rewriting game engine source code, then I learned that things are not done this way in godot.</w:t>
+        <w:t xml:space="preserve">Write about how I was trying to fit functionality into plugin </w:t>
+      </w:r>
+      <w:proofErr w:type="spellStart"/>
+      <w:r>
+        <w:rPr>
+          <w:rFonts w:ascii="Calibri" w:hAnsi="Calibri" w:cs="Calibri"/>
+        </w:rPr>
+        <w:t>ui</w:t>
+      </w:r>
+      <w:proofErr w:type="spellEnd"/>
+      <w:r>
+        <w:rPr>
+          <w:rFonts w:ascii="Calibri" w:hAnsi="Calibri" w:cs="Calibri"/>
+        </w:rPr>
+        <w:t xml:space="preserve"> and end up rewriting game engine source code, then I learned that things are not done this way in </w:t>
+      </w:r>
+      <w:proofErr w:type="spellStart"/>
+      <w:r>
+        <w:rPr>
+          <w:rFonts w:ascii="Calibri" w:hAnsi="Calibri" w:cs="Calibri"/>
+        </w:rPr>
+        <w:t>godot</w:t>
+      </w:r>
+      <w:proofErr w:type="spellEnd"/>
+      <w:r>
+        <w:rPr>
+          <w:rFonts w:ascii="Calibri" w:hAnsi="Calibri" w:cs="Calibri"/>
+        </w:rPr>
+        <w:t>.</w:t>
       </w:r>
       <w:r>
         <w:rPr>
@@ -1282,7 +1322,21 @@
           <w:rFonts w:ascii="Calibri" w:hAnsi="Calibri" w:cs="Calibri"/>
         </w:rPr>
         <w:br/>
-        <w:t>a lot of issue with moving or rename folders in the project, godot is not good for that. It was difficult to start new fresh project and have no errors when installing plugin.</w:t>
+        <w:t xml:space="preserve">a lot of issue with moving or rename folders in the project, </w:t>
+      </w:r>
+      <w:proofErr w:type="spellStart"/>
+      <w:r>
+        <w:rPr>
+          <w:rFonts w:ascii="Calibri" w:hAnsi="Calibri" w:cs="Calibri"/>
+        </w:rPr>
+        <w:t>godot</w:t>
+      </w:r>
+      <w:proofErr w:type="spellEnd"/>
+      <w:r>
+        <w:rPr>
+          <w:rFonts w:ascii="Calibri" w:hAnsi="Calibri" w:cs="Calibri"/>
+        </w:rPr>
+        <w:t xml:space="preserve"> is not good for that. It was difficult to start new fresh project and have no errors when installing plugin.</w:t>
       </w:r>
     </w:p>
     <w:p>
@@ -1389,6 +1443,28 @@
           <w:szCs w:val="32"/>
         </w:rPr>
         <w:t>References</w:t>
+      </w:r>
+      <w:r>
+        <w:rPr>
+          <w:rFonts w:ascii="Calibri" w:hAnsi="Calibri" w:cs="Calibri"/>
+          <w:b/>
+          <w:bCs/>
+          <w:sz w:val="32"/>
+          <w:szCs w:val="32"/>
+        </w:rPr>
+        <w:br/>
+      </w:r>
+      <w:r>
+        <w:rPr>
+          <w:rFonts w:ascii="Calibri" w:hAnsi="Calibri" w:cs="Calibri"/>
+        </w:rPr>
+        <w:t xml:space="preserve">Fascinating Blog post for creating dungeons procedurally: uses algorithms like Delaunay triangulation.  </w:t>
+      </w:r>
+      <w:r>
+        <w:rPr>
+          <w:rFonts w:ascii="Calibri" w:hAnsi="Calibri" w:cs="Calibri"/>
+        </w:rPr>
+        <w:t>https://vazgriz.com/119/procedurally-generated-dungeons</w:t>
       </w:r>
     </w:p>
     <w:p>
@@ -1735,7 +1811,6 @@
           <w:rFonts w:ascii="Calibri" w:hAnsi="Calibri" w:cs="Calibri"/>
           <w:noProof/>
         </w:rPr>
-        <w:lastRenderedPageBreak/>
         <w:drawing>
           <wp:inline distT="0" distB="0" distL="0" distR="0" wp14:anchorId="2D7381F4" wp14:editId="713D05E3">
             <wp:extent cx="5731510" cy="4780280"/>
@@ -1797,6 +1872,7 @@
         <w:rPr>
           <w:noProof/>
         </w:rPr>
+        <w:lastRenderedPageBreak/>
         <w:drawing>
           <wp:inline distT="0" distB="0" distL="0" distR="0" wp14:anchorId="204B7E98" wp14:editId="487FA66B">
             <wp:extent cx="5731510" cy="3122930"/>

</xml_diff>